<commit_message>
Tried a different type of read in of the data
Data has now been manually cleaned for the script of a single movie. I
will now first attempt to fine tune the model with one one movie
character. Ideally the model will sound like that person.
</commit_message>
<xml_diff>
--- a/movie_scripts/Movie scripts scraping.docx
+++ b/movie_scripts/Movie scripts scraping.docx
@@ -70,6 +70,11 @@
       </w:r>
     </w:p>
     <w:p>
+      <w:pPr>
+        <w:rPr>
+          <w:rStyle w:val="Hyperlink"/>
+        </w:rPr>
+      </w:pPr>
       <w:hyperlink r:id="rId6" w:history="1">
         <w:r>
           <w:rPr>
@@ -79,6 +84,46 @@
         </w:r>
       </w:hyperlink>
     </w:p>
+    <w:p>
+      <w:pPr>
+        <w:rPr>
+          <w:rStyle w:val="Hyperlink"/>
+        </w:rPr>
+      </w:pPr>
+    </w:p>
+    <w:p>
+      <w:pPr>
+        <w:rPr>
+          <w:rStyle w:val="Hyperlink"/>
+        </w:rPr>
+      </w:pPr>
+    </w:p>
+    <w:p>
+      <w:r>
+        <w:t>Star Trek Scraping:</w:t>
+      </w:r>
+    </w:p>
+    <w:p>
+      <w:hyperlink r:id="rId7" w:history="1">
+        <w:r>
+          <w:rPr>
+            <w:rStyle w:val="Hyperlink"/>
+          </w:rPr>
+          <w:t>https://www.sundog-education.com/2024/11/17/fine-tuning-gpt-creating-a-real-ai-version-of-star-treks-lt-cdr-data/</w:t>
+        </w:r>
+      </w:hyperlink>
+    </w:p>
+    <w:p>
+      <w:hyperlink r:id="rId8" w:history="1">
+        <w:r>
+          <w:rPr>
+            <w:rStyle w:val="Hyperlink"/>
+          </w:rPr>
+          <w:t>https://www.youtube.com/watch?v=71yx2TMN4Jg</w:t>
+        </w:r>
+      </w:hyperlink>
+    </w:p>
+    <w:p/>
     <w:p/>
     <w:p/>
     <w:p/>

</xml_diff>